<commit_message>
add description and bonus to readme file
</commit_message>
<xml_diff>
--- a/readme.docx
+++ b/readme.docx
@@ -271,23 +271,7 @@
           <w:rFonts w:hint="cs"/>
           <w:rtl/>
         </w:rPr>
-        <w:t xml:space="preserve"> הקוד בו מנוהל משחק </w:t>
-      </w:r>
-      <w:proofErr w:type="spellStart"/>
-      <w:r>
-        <w:rPr>
-          <w:rFonts w:hint="cs"/>
-          <w:rtl/>
-        </w:rPr>
-        <w:t>הטאקי</w:t>
-      </w:r>
-      <w:proofErr w:type="spellEnd"/>
-      <w:r>
-        <w:rPr>
-          <w:rFonts w:hint="cs"/>
-          <w:rtl/>
-        </w:rPr>
-        <w:t xml:space="preserve"> </w:t>
+        <w:t xml:space="preserve"> הקוד בו מנוהל משחק הטאקי </w:t>
       </w:r>
       <w:r>
         <w:br/>
@@ -521,23 +505,7 @@
           <w:rFonts w:hint="cs"/>
           <w:rtl/>
         </w:rPr>
-        <w:t xml:space="preserve">, לאחר מכן מעבירה את הקלף מידי השחקן לשולחן ובודקת אם השחקן ניצח, במידה ולא הפונקציה בודקת את מצב המשחק לאחר הנחת הקלף (האם מדובר בקלף מיוחד, האם המצב הנוכחי הוא </w:t>
-      </w:r>
-      <w:proofErr w:type="spellStart"/>
-      <w:r>
-        <w:rPr>
-          <w:rFonts w:hint="cs"/>
-          <w:rtl/>
-        </w:rPr>
-        <w:t>טאקי</w:t>
-      </w:r>
-      <w:proofErr w:type="spellEnd"/>
-      <w:r>
-        <w:rPr>
-          <w:rFonts w:hint="cs"/>
-          <w:rtl/>
-        </w:rPr>
-        <w:t xml:space="preserve"> פתוח וכו)</w:t>
+        <w:t>, לאחר מכן מעבירה את הקלף מידי השחקן לשולחן ובודקת אם השחקן ניצח, במידה ולא הפונקציה בודקת את מצב המשחק לאחר הנחת הקלף (האם מדובר בקלף מיוחד, האם המצב הנוכחי הוא טאקי פתוח וכו)</w:t>
       </w:r>
       <w:r>
         <w:rPr>
@@ -1175,23 +1143,7 @@
           <w:rFonts w:hint="cs"/>
           <w:rtl/>
         </w:rPr>
-        <w:t xml:space="preserve"> מקבלת כפרמטר פונקציית ולידציה, הפונקציה תריץ את פונקציית </w:t>
-      </w:r>
-      <w:proofErr w:type="spellStart"/>
-      <w:r>
-        <w:rPr>
-          <w:rFonts w:hint="cs"/>
-          <w:rtl/>
-        </w:rPr>
-        <w:t>הולידציה</w:t>
-      </w:r>
-      <w:proofErr w:type="spellEnd"/>
-      <w:r>
-        <w:rPr>
-          <w:rFonts w:hint="cs"/>
-          <w:rtl/>
-        </w:rPr>
-        <w:t xml:space="preserve"> על כל הקלפים ביד של השחקן עד שיתקבל </w:t>
+        <w:t xml:space="preserve"> מקבלת כפרמטר פונקציית ולידציה, הפונקציה תריץ את פונקציית הולידציה על כל הקלפים ביד של השחקן עד שיתקבל </w:t>
       </w:r>
       <w:r>
         <w:t>TRUE</w:t>
@@ -1394,23 +1346,7 @@
           <w:rFonts w:hint="cs"/>
           <w:rtl/>
         </w:rPr>
-        <w:t xml:space="preserve">הסקריפט הראשי של המשחק בו טוענים את </w:t>
-      </w:r>
-      <w:proofErr w:type="spellStart"/>
-      <w:r>
-        <w:rPr>
-          <w:rFonts w:hint="cs"/>
-          <w:rtl/>
-        </w:rPr>
-        <w:t>הקומפוננטה</w:t>
-      </w:r>
-      <w:proofErr w:type="spellEnd"/>
-      <w:r>
-        <w:rPr>
-          <w:rFonts w:hint="cs"/>
-          <w:rtl/>
-        </w:rPr>
-        <w:t xml:space="preserve"> הראשית </w:t>
+        <w:t xml:space="preserve">הסקריפט הראשי של המשחק בו טוענים את הקומפוננטה הראשית </w:t>
       </w:r>
       <w:proofErr w:type="spellStart"/>
       <w:r>
@@ -1455,39 +1391,7 @@
           <w:rFonts w:hint="cs"/>
           <w:rtl/>
         </w:rPr>
-        <w:t xml:space="preserve"> </w:t>
-      </w:r>
-      <w:proofErr w:type="spellStart"/>
-      <w:r>
-        <w:rPr>
-          <w:rFonts w:hint="cs"/>
-          <w:rtl/>
-        </w:rPr>
-        <w:t>הקומפוננטה</w:t>
-      </w:r>
-      <w:proofErr w:type="spellEnd"/>
-      <w:r>
-        <w:rPr>
-          <w:rFonts w:hint="cs"/>
-          <w:rtl/>
-        </w:rPr>
-        <w:t xml:space="preserve"> הראשית של המשחק המכילה את </w:t>
-      </w:r>
-      <w:proofErr w:type="spellStart"/>
-      <w:r>
-        <w:rPr>
-          <w:rFonts w:hint="cs"/>
-          <w:rtl/>
-        </w:rPr>
-        <w:t>הקומפוננטות</w:t>
-      </w:r>
-      <w:proofErr w:type="spellEnd"/>
-      <w:r>
-        <w:rPr>
-          <w:rFonts w:hint="cs"/>
-          <w:rtl/>
-        </w:rPr>
-        <w:t xml:space="preserve"> הבאות:</w:t>
+        <w:t xml:space="preserve"> הקומפוננטה הראשית של המשחק המכילה את הקומפוננטות הבאות:</w:t>
       </w:r>
     </w:p>
     <w:p>
@@ -1504,6 +1408,13 @@
         <w:t>ComputerPlayerContainer</w:t>
       </w:r>
       <w:proofErr w:type="spellEnd"/>
+      <w:r>
+        <w:rPr>
+          <w:rFonts w:hint="cs"/>
+          <w:rtl/>
+        </w:rPr>
+        <w:t>- מכיל את קלפי השחקן הממוחשב</w:t>
+      </w:r>
     </w:p>
     <w:p>
       <w:pPr>
@@ -1516,9 +1427,60 @@
       </w:pPr>
       <w:proofErr w:type="spellStart"/>
       <w:r>
-        <w:t>PlayerContainer</w:t>
+        <w:t>PlayingTableContainer</w:t>
       </w:r>
       <w:proofErr w:type="spellEnd"/>
+      <w:r>
+        <w:rPr>
+          <w:rFonts w:hint="cs"/>
+          <w:rtl/>
+        </w:rPr>
+        <w:t>:</w:t>
+      </w:r>
+    </w:p>
+    <w:p>
+      <w:pPr>
+        <w:pStyle w:val="ListParagraph"/>
+        <w:numPr>
+          <w:ilvl w:val="3"/>
+          <w:numId w:val="4"/>
+        </w:numPr>
+        <w:bidi/>
+      </w:pPr>
+      <w:proofErr w:type="spellStart"/>
+      <w:r>
+        <w:t>DeckContainer</w:t>
+      </w:r>
+      <w:proofErr w:type="spellEnd"/>
+      <w:r>
+        <w:rPr>
+          <w:rFonts w:hint="cs"/>
+          <w:rtl/>
+        </w:rPr>
+        <w:t>- מכיל את קלפי הערימה המרכזית</w:t>
+      </w:r>
+    </w:p>
+    <w:p>
+      <w:pPr>
+        <w:pStyle w:val="ListParagraph"/>
+        <w:numPr>
+          <w:ilvl w:val="3"/>
+          <w:numId w:val="4"/>
+        </w:numPr>
+        <w:bidi/>
+      </w:pPr>
+      <w:proofErr w:type="spellStart"/>
+      <w:r>
+        <w:t>CardContainer</w:t>
+      </w:r>
+      <w:proofErr w:type="spellEnd"/>
+      <w:r>
+        <w:rPr>
+          <w:rFonts w:hint="cs"/>
+          <w:rtl/>
+        </w:rPr>
+        <w:t xml:space="preserve">- מכיל את הקלפים שנזרקו לשולחן </w:t>
+      </w:r>
     </w:p>
     <w:p>
       <w:pPr>
@@ -1531,9 +1493,16 @@
       </w:pPr>
       <w:proofErr w:type="spellStart"/>
       <w:r>
-        <w:t>PlayingTableContainer</w:t>
+        <w:t>PlayerContainer</w:t>
       </w:r>
       <w:proofErr w:type="spellEnd"/>
+      <w:r>
+        <w:rPr>
+          <w:rFonts w:hint="cs"/>
+          <w:rtl/>
+        </w:rPr>
+        <w:t>- מכיל את קלפי השחקן הרגיל</w:t>
+      </w:r>
     </w:p>
     <w:p>
       <w:pPr>
@@ -1546,14 +1515,89 @@
       </w:pPr>
       <w:proofErr w:type="spellStart"/>
       <w:r>
+        <w:t>PlayerWonContainer</w:t>
+      </w:r>
+      <w:proofErr w:type="spellEnd"/>
+      <w:r>
+        <w:rPr>
+          <w:rFonts w:hint="cs"/>
+          <w:rtl/>
+        </w:rPr>
+        <w:t xml:space="preserve">- </w:t>
+      </w:r>
+      <w:r>
+        <w:rPr>
+          <w:rFonts w:hint="cs"/>
+          <w:rtl/>
+        </w:rPr>
+        <w:t xml:space="preserve">מסך המופיע בעת סיום </w:t>
+      </w:r>
+      <w:proofErr w:type="gramStart"/>
+      <w:r>
+        <w:rPr>
+          <w:rFonts w:hint="cs"/>
+          <w:rtl/>
+        </w:rPr>
+        <w:t>המשחק(</w:t>
+      </w:r>
+      <w:proofErr w:type="gramEnd"/>
+      <w:r>
+        <w:rPr>
+          <w:rFonts w:hint="cs"/>
+          <w:rtl/>
+        </w:rPr>
+        <w:t xml:space="preserve">מעל </w:t>
+      </w:r>
+      <w:r>
+        <w:rPr>
+          <w:rFonts w:hint="cs"/>
+          <w:rtl/>
+        </w:rPr>
+        <w:t>קונטיינרים</w:t>
+      </w:r>
+      <w:r>
+        <w:rPr>
+          <w:rFonts w:hint="cs"/>
+          <w:rtl/>
+        </w:rPr>
+        <w:t xml:space="preserve"> </w:t>
+      </w:r>
+      <w:r>
+        <w:rPr>
+          <w:rFonts w:hint="cs"/>
+          <w:rtl/>
+        </w:rPr>
+        <w:t>1,2,3</w:t>
+      </w:r>
+      <w:r>
+        <w:rPr>
+          <w:rFonts w:hint="cs"/>
+          <w:rtl/>
+        </w:rPr>
+        <w:t>)</w:t>
+      </w:r>
+    </w:p>
+    <w:p>
+      <w:pPr>
+        <w:pStyle w:val="ListParagraph"/>
+        <w:numPr>
+          <w:ilvl w:val="2"/>
+          <w:numId w:val="4"/>
+        </w:numPr>
+        <w:bidi/>
+      </w:pPr>
+      <w:proofErr w:type="spellStart"/>
+      <w:r>
         <w:t>StatisticsContainer</w:t>
       </w:r>
       <w:proofErr w:type="spellEnd"/>
-    </w:p>
-    <w:p>
-      <w:pPr>
-        <w:bidi/>
-      </w:pPr>
+      <w:r>
+        <w:rPr>
+          <w:rFonts w:hint="cs"/>
+          <w:rtl/>
+        </w:rPr>
+        <w:t xml:space="preserve">- מכיל את הסטיסטיקות של המשחק </w:t>
+      </w:r>
     </w:p>
     <w:p>
       <w:pPr>
@@ -1567,9 +1611,9 @@
           <w:noProof/>
         </w:rPr>
         <w:drawing>
-          <wp:inline distT="0" distB="0" distL="0" distR="0" wp14:anchorId="021A445B" wp14:editId="5F938F51">
-            <wp:extent cx="5731510" cy="3540760"/>
-            <wp:effectExtent l="0" t="0" r="2540" b="2540"/>
+          <wp:inline distT="0" distB="0" distL="0" distR="0" wp14:anchorId="74AF76B6" wp14:editId="34557B51">
+            <wp:extent cx="5731510" cy="3574415"/>
+            <wp:effectExtent l="0" t="0" r="2540" b="6985"/>
             <wp:docPr id="1" name="Picture 1"/>
             <wp:cNvGraphicFramePr>
               <a:graphicFrameLocks xmlns:a="http://schemas.openxmlformats.org/drawingml/2006/main" noChangeAspect="1"/>
@@ -1590,7 +1634,7 @@
                   <pic:spPr>
                     <a:xfrm>
                       <a:off x="0" y="0"/>
-                      <a:ext cx="5731510" cy="3540760"/>
+                      <a:ext cx="5731510" cy="3574415"/>
                     </a:xfrm>
                     <a:prstGeom prst="rect">
                       <a:avLst/>
@@ -1605,23 +1649,6 @@
     </w:p>
     <w:p>
       <w:pPr>
-        <w:rPr>
-          <w:b/>
-          <w:bCs/>
-          <w:rtl/>
-        </w:rPr>
-      </w:pPr>
-      <w:r>
-        <w:rPr>
-          <w:b/>
-          <w:bCs/>
-          <w:rtl/>
-        </w:rPr>
-        <w:br w:type="page"/>
-      </w:r>
-    </w:p>
-    <w:p>
-      <w:pPr>
         <w:bidi/>
         <w:rPr>
           <w:b/>
@@ -1727,6 +1754,25 @@
     </w:p>
     <w:p>
       <w:pPr>
+        <w:pStyle w:val="ListParagraph"/>
+        <w:numPr>
+          <w:ilvl w:val="0"/>
+          <w:numId w:val="6"/>
+        </w:numPr>
+        <w:bidi/>
+      </w:pPr>
+      <w:r>
+        <w:rPr>
+          <w:rFonts w:hint="cs"/>
+          <w:rtl/>
+        </w:rPr>
+        <w:t>כאשר לשחקן אין קלף חוקי לשים על השולחן(למעט הקלף "סופר טאקי") הקופה תגדל ע"מ לרמוז למשתמש שהוא צריך לקחת קלף מהקופה.</w:t>
+      </w:r>
+      <w:bookmarkStart w:id="0" w:name="_GoBack"/>
+      <w:bookmarkEnd w:id="0"/>
+    </w:p>
+    <w:p>
+      <w:pPr>
         <w:bidi/>
         <w:rPr>
           <w:b/>
@@ -1797,23 +1843,7 @@
           <w:rFonts w:hint="cs"/>
           <w:rtl/>
         </w:rPr>
-        <w:t>ברגע ששחקן שם קלף "</w:t>
-      </w:r>
-      <w:proofErr w:type="spellStart"/>
-      <w:r>
-        <w:rPr>
-          <w:rFonts w:hint="cs"/>
-          <w:rtl/>
-        </w:rPr>
-        <w:t>טאקי</w:t>
-      </w:r>
-      <w:proofErr w:type="spellEnd"/>
-      <w:r>
-        <w:rPr>
-          <w:rFonts w:hint="cs"/>
-          <w:rtl/>
-        </w:rPr>
-        <w:t>"</w:t>
+        <w:t>ברגע ששחקן שם קלף "טאקי"</w:t>
       </w:r>
       <w:r>
         <w:rPr>
@@ -1837,9 +1867,6 @@
           <w:numId w:val="1"/>
         </w:numPr>
         <w:bidi/>
-        <w:rPr>
-          <w:rtl/>
-        </w:rPr>
       </w:pPr>
       <w:r>
         <w:rPr>
@@ -1861,6 +1888,26 @@
           <w:rtl/>
         </w:rPr>
         <w:t>ן ביד הוא "+" והוא מניח אותו על השולחן שחקן זה לא ינצח אלה יקבל תור נוסף בו עליו יהיה לקחת קלף אחר מהקופה.</w:t>
+      </w:r>
+    </w:p>
+    <w:p>
+      <w:pPr>
+        <w:pStyle w:val="ListParagraph"/>
+        <w:numPr>
+          <w:ilvl w:val="0"/>
+          <w:numId w:val="1"/>
+        </w:numPr>
+        <w:bidi/>
+        <w:rPr>
+          <w:rtl/>
+        </w:rPr>
+      </w:pPr>
+      <w:r>
+        <w:rPr>
+          <w:rFonts w:hint="cs"/>
+          <w:rtl/>
+        </w:rPr>
+        <w:t>כאשר יש טאקי פתוח אין אפשרות לשים קלף "משנה צבע".</w:t>
       </w:r>
     </w:p>
     <w:p>
@@ -1870,6 +1917,7 @@
           <w:b/>
           <w:bCs/>
           <w:u w:val="single"/>
+          <w:rtl/>
         </w:rPr>
       </w:pPr>
       <w:r>
@@ -1907,11 +1955,117 @@
       <w:pPr>
         <w:bidi/>
         <w:rPr>
-          <w:rtl/>
-        </w:rPr>
-      </w:pPr>
-      <w:bookmarkStart w:id="0" w:name="_GoBack"/>
-      <w:bookmarkEnd w:id="0"/>
+          <w:b/>
+          <w:bCs/>
+        </w:rPr>
+      </w:pPr>
+      <w:r>
+        <w:rPr>
+          <w:rFonts w:hint="cs"/>
+          <w:b/>
+          <w:bCs/>
+          <w:rtl/>
+        </w:rPr>
+        <w:t>ממשנו את האנימציות הבאות:</w:t>
+      </w:r>
+    </w:p>
+    <w:p>
+      <w:pPr>
+        <w:pStyle w:val="ListParagraph"/>
+        <w:numPr>
+          <w:ilvl w:val="3"/>
+          <w:numId w:val="6"/>
+        </w:numPr>
+        <w:bidi/>
+      </w:pPr>
+      <w:r>
+        <w:rPr>
+          <w:rFonts w:hint="cs"/>
+          <w:rtl/>
+        </w:rPr>
+        <w:t>כאשר השחקן מניח קלף "משנה צבע" צבעו של הקלף עולה לצבע המקורי בהדרגה למשך 2 שניות.</w:t>
+      </w:r>
+    </w:p>
+    <w:p>
+      <w:pPr>
+        <w:pStyle w:val="ListParagraph"/>
+        <w:numPr>
+          <w:ilvl w:val="3"/>
+          <w:numId w:val="6"/>
+        </w:numPr>
+        <w:bidi/>
+        <w:rPr>
+          <w:strike/>
+        </w:rPr>
+      </w:pPr>
+      <w:r>
+        <w:rPr>
+          <w:rFonts w:hint="cs"/>
+          <w:strike/>
+          <w:rtl/>
+        </w:rPr>
+        <w:t>הנחת קלף במרכז הערמה</w:t>
+      </w:r>
+      <w:r>
+        <w:rPr>
+          <w:rFonts w:hint="cs"/>
+          <w:strike/>
+          <w:rtl/>
+        </w:rPr>
+        <w:t xml:space="preserve"> </w:t>
+      </w:r>
+      <w:r>
+        <w:rPr>
+          <w:rFonts w:hint="cs"/>
+          <w:strike/>
+        </w:rPr>
+        <w:t>TODO</w:t>
+      </w:r>
+    </w:p>
+    <w:p>
+      <w:pPr>
+        <w:pStyle w:val="ListParagraph"/>
+        <w:numPr>
+          <w:ilvl w:val="3"/>
+          <w:numId w:val="6"/>
+        </w:numPr>
+        <w:bidi/>
+        <w:rPr>
+          <w:strike/>
+          <w:rtl/>
+        </w:rPr>
+      </w:pPr>
+      <w:r>
+        <w:rPr>
+          <w:rFonts w:hint="cs"/>
+          <w:strike/>
+          <w:rtl/>
+        </w:rPr>
+        <w:t>משיכת קלף מהקופה</w:t>
+      </w:r>
+      <w:r>
+        <w:rPr>
+          <w:rFonts w:hint="cs"/>
+          <w:strike/>
+          <w:rtl/>
+        </w:rPr>
+        <w:t xml:space="preserve"> </w:t>
+      </w:r>
+      <w:r>
+        <w:rPr>
+          <w:rFonts w:hint="cs"/>
+          <w:strike/>
+        </w:rPr>
+        <w:t>TODO</w:t>
+      </w:r>
+    </w:p>
+    <w:p>
+      <w:pPr>
+        <w:bidi/>
+        <w:rPr>
+          <w:rtl/>
+        </w:rPr>
+      </w:pPr>
     </w:p>
     <w:sectPr>
       <w:pgSz w:w="11906" w:h="16838"/>
@@ -2192,7 +2346,7 @@
   <w:abstractNum w:abstractNumId="3" w15:restartNumberingAfterBreak="0">
     <w:nsid w:val="4C2E53C3"/>
     <w:multiLevelType w:val="hybridMultilevel"/>
-    <w:tmpl w:val="6100C688"/>
+    <w:tmpl w:val="08285DF0"/>
     <w:lvl w:ilvl="0" w:tplc="0409000F">
       <w:start w:val="1"/>
       <w:numFmt w:val="decimal"/>
@@ -2217,9 +2371,9 @@
         <w:rFonts w:asciiTheme="minorHAnsi" w:eastAsiaTheme="minorHAnsi" w:hAnsiTheme="minorHAnsi" w:cstheme="minorBidi"/>
       </w:rPr>
     </w:lvl>
-    <w:lvl w:ilvl="2" w:tplc="FCFACA64">
-      <w:start w:val="1"/>
-      <w:numFmt w:val="upperLetter"/>
+    <w:lvl w:ilvl="2" w:tplc="395A7BB2">
+      <w:start w:val="1"/>
+      <w:numFmt w:val="decimal"/>
       <w:lvlText w:val="%3."/>
       <w:lvlJc w:val="center"/>
       <w:pPr>
@@ -2377,7 +2531,7 @@
   <w:abstractNum w:abstractNumId="5" w15:restartNumberingAfterBreak="0">
     <w:nsid w:val="666D3D7F"/>
     <w:multiLevelType w:val="hybridMultilevel"/>
-    <w:tmpl w:val="3B96597E"/>
+    <w:tmpl w:val="261C7F66"/>
     <w:lvl w:ilvl="0" w:tplc="0409000F">
       <w:start w:val="1"/>
       <w:numFmt w:val="decimal"/>
@@ -2408,14 +2562,18 @@
         <w:ind w:left="2160" w:hanging="180"/>
       </w:pPr>
     </w:lvl>
-    <w:lvl w:ilvl="3" w:tplc="0409000F">
+    <w:lvl w:ilvl="3" w:tplc="05B68B22">
       <w:start w:val="1"/>
       <w:numFmt w:val="decimal"/>
       <w:lvlText w:val="%4."/>
       <w:lvlJc w:val="left"/>
       <w:pPr>
-        <w:ind w:left="2880" w:hanging="360"/>
-      </w:pPr>
+        <w:ind w:left="644" w:hanging="360"/>
+      </w:pPr>
+      <w:rPr>
+        <w:b w:val="0"/>
+        <w:bCs w:val="0"/>
+      </w:rPr>
     </w:lvl>
     <w:lvl w:ilvl="4" w:tplc="04090019">
       <w:start w:val="1"/>

</xml_diff>

<commit_message>
fixed some things for resizing
</commit_message>
<xml_diff>
--- a/readme.docx
+++ b/readme.docx
@@ -505,7 +505,39 @@
           <w:rFonts w:hint="cs"/>
           <w:rtl/>
         </w:rPr>
-        <w:t>, לאחר מכן מעבירה את הקלף מידי השחקן לשולחן ובודקת אם השחקן ניצח, במידה ולא הפונקציה בודקת את מצב המשחק לאחר הנחת הקלף (האם מדובר בקלף מיוחד, האם המצב הנוכחי הוא טאקי פתוח וכו)</w:t>
+        <w:t xml:space="preserve">, לאחר מכן מעבירה את הקלף מידי השחקן לשולחן ובודקת אם השחקן ניצח, במידה ולא הפונקציה בודקת את מצב המשחק לאחר הנחת הקלף (האם מדובר בקלף מיוחד, האם המצב הנוכחי הוא </w:t>
+      </w:r>
+      <w:proofErr w:type="spellStart"/>
+      <w:r>
+        <w:rPr>
+          <w:rFonts w:hint="cs"/>
+          <w:rtl/>
+        </w:rPr>
+        <w:t>טאקי</w:t>
+      </w:r>
+      <w:proofErr w:type="spellEnd"/>
+      <w:r>
+        <w:rPr>
+          <w:rFonts w:hint="cs"/>
+          <w:rtl/>
+        </w:rPr>
+        <w:t xml:space="preserve"> פתוח </w:t>
+      </w:r>
+      <w:proofErr w:type="spellStart"/>
+      <w:r>
+        <w:rPr>
+          <w:rFonts w:hint="cs"/>
+          <w:rtl/>
+        </w:rPr>
+        <w:t>וכו</w:t>
+      </w:r>
+      <w:proofErr w:type="spellEnd"/>
+      <w:r>
+        <w:rPr>
+          <w:rFonts w:hint="cs"/>
+          <w:rtl/>
+        </w:rPr>
+        <w:t>)</w:t>
       </w:r>
       <w:r>
         <w:rPr>
@@ -1143,7 +1175,23 @@
           <w:rFonts w:hint="cs"/>
           <w:rtl/>
         </w:rPr>
-        <w:t xml:space="preserve"> מקבלת כפרמטר פונקציית ולידציה, הפונקציה תריץ את פונקציית הולידציה על כל הקלפים ביד של השחקן עד שיתקבל </w:t>
+        <w:t xml:space="preserve"> מקבלת כפרמטר פונקציית ולידציה, הפונקציה תריץ את פונקציית </w:t>
+      </w:r>
+      <w:proofErr w:type="spellStart"/>
+      <w:r>
+        <w:rPr>
+          <w:rFonts w:hint="cs"/>
+          <w:rtl/>
+        </w:rPr>
+        <w:t>הולידציה</w:t>
+      </w:r>
+      <w:proofErr w:type="spellEnd"/>
+      <w:r>
+        <w:rPr>
+          <w:rFonts w:hint="cs"/>
+          <w:rtl/>
+        </w:rPr>
+        <w:t xml:space="preserve"> על כל הקלפים ביד של השחקן עד שיתקבל </w:t>
       </w:r>
       <w:r>
         <w:t>TRUE</w:t>
@@ -1346,7 +1394,23 @@
           <w:rFonts w:hint="cs"/>
           <w:rtl/>
         </w:rPr>
-        <w:t xml:space="preserve">הסקריפט הראשי של המשחק בו טוענים את הקומפוננטה הראשית </w:t>
+        <w:t xml:space="preserve">הסקריפט הראשי של המשחק בו טוענים את </w:t>
+      </w:r>
+      <w:proofErr w:type="spellStart"/>
+      <w:r>
+        <w:rPr>
+          <w:rFonts w:hint="cs"/>
+          <w:rtl/>
+        </w:rPr>
+        <w:t>הקומפוננטה</w:t>
+      </w:r>
+      <w:proofErr w:type="spellEnd"/>
+      <w:r>
+        <w:rPr>
+          <w:rFonts w:hint="cs"/>
+          <w:rtl/>
+        </w:rPr>
+        <w:t xml:space="preserve"> הראשית </w:t>
       </w:r>
       <w:proofErr w:type="spellStart"/>
       <w:r>
@@ -1546,14 +1610,7 @@
           <w:rFonts w:hint="cs"/>
           <w:rtl/>
         </w:rPr>
-        <w:t xml:space="preserve">מעל </w:t>
-      </w:r>
-      <w:r>
-        <w:rPr>
-          <w:rFonts w:hint="cs"/>
-          <w:rtl/>
-        </w:rPr>
-        <w:t>קונטיינרים</w:t>
+        <w:t>מעל קונטיינרים</w:t>
       </w:r>
       <w:r>
         <w:rPr>
@@ -1596,7 +1653,23 @@
           <w:rFonts w:hint="cs"/>
           <w:rtl/>
         </w:rPr>
-        <w:t xml:space="preserve">- מכיל את הסטיסטיקות של המשחק </w:t>
+        <w:t xml:space="preserve">- מכיל את </w:t>
+      </w:r>
+      <w:proofErr w:type="spellStart"/>
+      <w:r>
+        <w:rPr>
+          <w:rFonts w:hint="cs"/>
+          <w:rtl/>
+        </w:rPr>
+        <w:t>הסטיסטיקות</w:t>
+      </w:r>
+      <w:proofErr w:type="spellEnd"/>
+      <w:r>
+        <w:rPr>
+          <w:rFonts w:hint="cs"/>
+          <w:rtl/>
+        </w:rPr>
+        <w:t xml:space="preserve"> של המשחק </w:t>
       </w:r>
     </w:p>
     <w:p>
@@ -1768,8 +1841,6 @@
         </w:rPr>
         <w:t>כאשר לשחקן אין קלף חוקי לשים על השולחן(למעט הקלף "סופר טאקי") הקופה תגדל ע"מ לרמוז למשתמש שהוא צריך לקחת קלף מהקופה.</w:t>
       </w:r>
-      <w:bookmarkStart w:id="0" w:name="_GoBack"/>
-      <w:bookmarkEnd w:id="0"/>
     </w:p>
     <w:p>
       <w:pPr>
@@ -1826,7 +1897,52 @@
           <w:rFonts w:hint="cs"/>
           <w:rtl/>
         </w:rPr>
-        <w:t>השחקן אינו רשאי לקחת קלף מהקופה אם יש לו עוד קלפים חוקיים לשים על השולחן.</w:t>
+        <w:t>השחקן אינו רשאי לקחת קלף מהקופה אם יש לו עוד קלפים חוקיים לשים על השולחן</w:t>
+      </w:r>
+      <w:r>
+        <w:rPr>
+          <w:rFonts w:hint="cs"/>
+          <w:rtl/>
+        </w:rPr>
+        <w:t>.</w:t>
+      </w:r>
+      <w:r>
+        <w:rPr>
+          <w:rtl/>
+        </w:rPr>
+        <w:br/>
+      </w:r>
+      <w:r>
+        <w:rPr>
+          <w:rFonts w:hint="cs"/>
+          <w:rtl/>
+        </w:rPr>
+        <w:t>במקרה בו הקלף החוקי היחיד של השחקן הוא סופר-</w:t>
+      </w:r>
+      <w:proofErr w:type="spellStart"/>
+      <w:r>
+        <w:rPr>
+          <w:rFonts w:hint="cs"/>
+          <w:rtl/>
+        </w:rPr>
+        <w:t>טאקי</w:t>
+      </w:r>
+      <w:proofErr w:type="spellEnd"/>
+      <w:r>
+        <w:rPr>
+          <w:rFonts w:hint="cs"/>
+          <w:rtl/>
+        </w:rPr>
+        <w:t xml:space="preserve"> אפשרנו לשחקן לקחת קלף מהקופה</w:t>
+      </w:r>
+      <w:bookmarkStart w:id="0" w:name="_GoBack"/>
+      <w:bookmarkEnd w:id="0"/>
+      <w:r>
+        <w:rPr>
+          <w:rFonts w:hint="cs"/>
+          <w:rtl/>
+        </w:rPr>
+        <w:t>.</w:t>
       </w:r>
     </w:p>
     <w:p>
@@ -1983,7 +2099,42 @@
           <w:rFonts w:hint="cs"/>
           <w:rtl/>
         </w:rPr>
-        <w:t>כאשר השחקן מניח קלף "משנה צבע" צבעו של הקלף עולה לצבע המקורי בהדרגה למשך 2 שניות.</w:t>
+        <w:t xml:space="preserve">כאשר השחקן מניח קלף "משנה צבע" צבעו של הקלף </w:t>
+      </w:r>
+      <w:r>
+        <w:rPr>
+          <w:rFonts w:hint="cs"/>
+          <w:rtl/>
+        </w:rPr>
+        <w:t xml:space="preserve">לאחר הנחתו </w:t>
+      </w:r>
+      <w:r>
+        <w:rPr>
+          <w:rFonts w:hint="cs"/>
+          <w:rtl/>
+        </w:rPr>
+        <w:t>הופך</w:t>
+      </w:r>
+      <w:r>
+        <w:rPr>
+          <w:rFonts w:hint="cs"/>
+          <w:rtl/>
+        </w:rPr>
+        <w:t xml:space="preserve"> לצבע </w:t>
+      </w:r>
+      <w:r>
+        <w:rPr>
+          <w:rFonts w:hint="cs"/>
+          <w:rtl/>
+        </w:rPr>
+        <w:t xml:space="preserve">אותו בחר השחקן </w:t>
+      </w:r>
+      <w:r>
+        <w:rPr>
+          <w:rFonts w:hint="cs"/>
+          <w:rtl/>
+        </w:rPr>
+        <w:t>בהדרגה.</w:t>
       </w:r>
     </w:p>
     <w:p>
@@ -1994,32 +2145,26 @@
           <w:numId w:val="6"/>
         </w:numPr>
         <w:bidi/>
-        <w:rPr>
-          <w:strike/>
-        </w:rPr>
-      </w:pPr>
-      <w:r>
-        <w:rPr>
-          <w:rFonts w:hint="cs"/>
-          <w:strike/>
-          <w:rtl/>
-        </w:rPr>
-        <w:t>הנחת קלף במרכז הערמה</w:t>
-      </w:r>
-      <w:r>
-        <w:rPr>
-          <w:rFonts w:hint="cs"/>
-          <w:strike/>
-          <w:rtl/>
-        </w:rPr>
-        <w:t xml:space="preserve"> </w:t>
-      </w:r>
-      <w:r>
-        <w:rPr>
-          <w:rFonts w:hint="cs"/>
-          <w:strike/>
-        </w:rPr>
-        <w:t>TODO</w:t>
+      </w:pPr>
+      <w:r>
+        <w:rPr>
+          <w:rFonts w:hint="cs"/>
+          <w:rtl/>
+        </w:rPr>
+        <w:t xml:space="preserve">משיכת קלף מהקופה </w:t>
+      </w:r>
+      <w:r>
+        <w:rPr>
+          <w:rtl/>
+        </w:rPr>
+        <w:t>–</w:t>
+      </w:r>
+      <w:r>
+        <w:rPr>
+          <w:rFonts w:hint="cs"/>
+          <w:rtl/>
+        </w:rPr>
+        <w:t xml:space="preserve"> כל עוד לשחקן יש קלף אותו הוא יכול להניח הקופה חסומה, ברגע שאין קלף מתאים אז הקופה מאופשרת, בחרנו להבהיר זאת לשחקן בעזרת אנימציה אשר גורמת לקופה לגדול ולהסתובב מעט.</w:t>
       </w:r>
     </w:p>
     <w:p>
@@ -2031,41 +2176,24 @@
         </w:numPr>
         <w:bidi/>
         <w:rPr>
+          <w:rtl/>
+        </w:rPr>
+      </w:pPr>
+      <w:r>
+        <w:rPr>
+          <w:rFonts w:hint="cs"/>
           <w:strike/>
           <w:rtl/>
         </w:rPr>
-      </w:pPr>
+        <w:t xml:space="preserve">הנחת קלף במרכז הערמה </w:t>
+      </w:r>
       <w:r>
         <w:rPr>
           <w:rFonts w:hint="cs"/>
           <w:strike/>
-          <w:rtl/>
-        </w:rPr>
-        <w:t>משיכת קלף מהקופה</w:t>
-      </w:r>
-      <w:r>
-        <w:rPr>
-          <w:rFonts w:hint="cs"/>
-          <w:strike/>
-          <w:rtl/>
-        </w:rPr>
-        <w:t xml:space="preserve"> </w:t>
-      </w:r>
-      <w:r>
-        <w:rPr>
-          <w:rFonts w:hint="cs"/>
-          <w:strike/>
         </w:rPr>
         <w:t>TODO</w:t>
       </w:r>
-    </w:p>
-    <w:p>
-      <w:pPr>
-        <w:bidi/>
-        <w:rPr>
-          <w:rtl/>
-        </w:rPr>
-      </w:pPr>
     </w:p>
     <w:sectPr>
       <w:pgSz w:w="11906" w:h="16838"/>

</xml_diff>

<commit_message>
fixed picture in pdf
</commit_message>
<xml_diff>
--- a/readme.docx
+++ b/readme.docx
@@ -1383,9 +1383,6 @@
     <w:p>
       <w:pPr>
         <w:bidi/>
-        <w:rPr>
-          <w:rFonts w:hint="cs"/>
-        </w:rPr>
       </w:pPr>
     </w:p>
     <w:p>
@@ -1432,7 +1429,23 @@
           <w:rFonts w:hint="cs"/>
           <w:rtl/>
         </w:rPr>
-        <w:t xml:space="preserve">הסקריפט הראשי של המשחק בו טוענים את הקומפוננטה הראשית </w:t>
+        <w:t xml:space="preserve">הסקריפט הראשי של המשחק בו טוענים את </w:t>
+      </w:r>
+      <w:proofErr w:type="spellStart"/>
+      <w:r>
+        <w:rPr>
+          <w:rFonts w:hint="cs"/>
+          <w:rtl/>
+        </w:rPr>
+        <w:t>הקומפוננטה</w:t>
+      </w:r>
+      <w:proofErr w:type="spellEnd"/>
+      <w:r>
+        <w:rPr>
+          <w:rFonts w:hint="cs"/>
+          <w:rtl/>
+        </w:rPr>
+        <w:t xml:space="preserve"> הראשית </w:t>
       </w:r>
       <w:proofErr w:type="spellStart"/>
       <w:r>
@@ -1786,7 +1799,6 @@
         <w:bidi/>
         <w:ind w:left="1260" w:firstLine="180"/>
         <w:rPr>
-          <w:rFonts w:hint="cs"/>
           <w:rtl/>
         </w:rPr>
       </w:pPr>
@@ -1817,7 +1829,6 @@
         <w:bidi/>
         <w:jc w:val="center"/>
         <w:rPr>
-          <w:rFonts w:hint="cs"/>
           <w:rtl/>
         </w:rPr>
       </w:pPr>
@@ -1828,8 +1839,8 @@
           <w:rtl/>
         </w:rPr>
         <w:drawing>
-          <wp:inline distT="0" distB="0" distL="0" distR="0" wp14:anchorId="6363266F" wp14:editId="7156EFDB">
-            <wp:extent cx="5731510" cy="3625652"/>
+          <wp:inline distT="0" distB="0" distL="0" distR="0" wp14:anchorId="6363266F" wp14:editId="095791AB">
+            <wp:extent cx="4917723" cy="3110865"/>
             <wp:effectExtent l="0" t="0" r="0" b="0"/>
             <wp:docPr id="3" name="Picture 3"/>
             <wp:cNvGraphicFramePr>
@@ -1860,7 +1871,7 @@
                   <pic:spPr bwMode="auto">
                     <a:xfrm>
                       <a:off x="0" y="0"/>
-                      <a:ext cx="5731510" cy="3625652"/>
+                      <a:ext cx="4927939" cy="3117327"/>
                     </a:xfrm>
                     <a:prstGeom prst="rect">
                       <a:avLst/>
@@ -1887,24 +1898,37 @@
           <w:rtl/>
         </w:rPr>
       </w:pPr>
-      <w:r>
-        <w:rPr>
-          <w:rFonts w:hint="cs"/>
+    </w:p>
+    <w:p>
+      <w:pPr>
+        <w:bidi/>
+        <w:rPr>
           <w:b/>
           <w:bCs/>
           <w:u w:val="single"/>
           <w:rtl/>
         </w:rPr>
-        <w:lastRenderedPageBreak/>
-        <w:t>הערות ופיצ'רים נוספים:</w:t>
-      </w:r>
-      <w:r>
-        <w:rPr>
+      </w:pPr>
+      <w:bookmarkStart w:id="0" w:name="_GoBack"/>
+      <w:bookmarkEnd w:id="0"/>
+      <w:r>
+        <w:rPr>
+          <w:rFonts w:hint="cs"/>
           <w:b/>
           <w:bCs/>
           <w:u w:val="single"/>
           <w:rtl/>
         </w:rPr>
+        <w:lastRenderedPageBreak/>
+        <w:t>הערות ופיצ'רים נוספים:</w:t>
+      </w:r>
+      <w:r>
+        <w:rPr>
+          <w:b/>
+          <w:bCs/>
+          <w:u w:val="single"/>
+          <w:rtl/>
+        </w:rPr>
         <w:tab/>
       </w:r>
     </w:p>
@@ -2189,7 +2213,6 @@
         <w:bidi/>
         <w:ind w:left="1440"/>
         <w:rPr>
-          <w:rFonts w:hint="cs"/>
           <w:rtl/>
         </w:rPr>
       </w:pPr>
@@ -2478,14 +2501,7 @@
           <w:rFonts w:hint="cs"/>
           <w:rtl/>
         </w:rPr>
-        <w:t xml:space="preserve"> המופיע על מסך הסיכום</w:t>
-      </w:r>
-      <w:r>
-        <w:rPr>
-          <w:rFonts w:hint="cs"/>
-          <w:rtl/>
-        </w:rPr>
-        <w:t xml:space="preserve"> </w:t>
+        <w:t xml:space="preserve"> המופיע על מסך הסיכום </w:t>
       </w:r>
     </w:p>
     <w:p>
@@ -2697,8 +2713,6 @@
         </w:rPr>
         <w:br w:type="page"/>
       </w:r>
-      <w:bookmarkStart w:id="0" w:name="_GoBack"/>
-      <w:bookmarkEnd w:id="0"/>
     </w:p>
     <w:p>
       <w:pPr>

</xml_diff>